<commit_message>
Deploying to gh-pages from @ joaobtj/sarau@b510848ea3aeae10bd3d033835a37939f0f39bac 🚀
</commit_message>
<xml_diff>
--- a/music/Chris Cornell - Nothing Compares 2 U.docx
+++ b/music/Chris Cornell - Nothing Compares 2 U.docx
@@ -7,12 +7,16 @@
         <w:pStyle w:val="TextosemFormatao"/>
         <w:rPr>
           <w:rFonts w:ascii="Courier New" w:hAnsi="Courier New" w:cs="Courier New"/>
-          <w:lang w:val="en-US"/>
-        </w:rPr>
-      </w:pPr>
-      <w:r>
-        <w:rPr>
-          <w:rFonts w:ascii="Courier New" w:hAnsi="Courier New" w:cs="Courier New"/>
+          <w:b/>
+          <w:bCs/>
+          <w:lang w:val="en-US"/>
+        </w:rPr>
+      </w:pPr>
+      <w:r>
+        <w:rPr>
+          <w:rFonts w:ascii="Courier New" w:hAnsi="Courier New" w:cs="Courier New"/>
+          <w:b/>
+          <w:bCs/>
           <w:lang w:val="en-US"/>
         </w:rPr>
         <w:t>Chris Cornell - Nothing Compares 2 U</w:t>
@@ -23,12 +27,27 @@
         <w:pStyle w:val="TextosemFormatao"/>
         <w:rPr>
           <w:rFonts w:ascii="Courier New" w:hAnsi="Courier New" w:cs="Courier New"/>
-          <w:lang w:val="en-US"/>
-        </w:rPr>
-      </w:pPr>
-      <w:r>
-        <w:rPr>
-          <w:rFonts w:ascii="Courier New" w:hAnsi="Courier New" w:cs="Courier New"/>
+          <w:b/>
+          <w:bCs/>
+          <w:lang w:val="en-US"/>
+        </w:rPr>
+      </w:pPr>
+    </w:p>
+    <w:p>
+      <w:pPr>
+        <w:pStyle w:val="TextosemFormatao"/>
+        <w:rPr>
+          <w:rFonts w:ascii="Courier New" w:hAnsi="Courier New" w:cs="Courier New"/>
+          <w:b/>
+          <w:bCs/>
+          <w:lang w:val="en-US"/>
+        </w:rPr>
+      </w:pPr>
+      <w:r>
+        <w:rPr>
+          <w:rFonts w:ascii="Courier New" w:hAnsi="Courier New" w:cs="Courier New"/>
+          <w:b/>
+          <w:bCs/>
           <w:lang w:val="en-US"/>
         </w:rPr>
         <w:t>C                             G/B     Am                            (C  G)</w:t>
@@ -39,12 +58,16 @@
         <w:pStyle w:val="TextosemFormatao"/>
         <w:rPr>
           <w:rFonts w:ascii="Courier New" w:hAnsi="Courier New" w:cs="Courier New"/>
-          <w:lang w:val="en-US"/>
-        </w:rPr>
-      </w:pPr>
-      <w:r>
-        <w:rPr>
-          <w:rFonts w:ascii="Courier New" w:hAnsi="Courier New" w:cs="Courier New"/>
+          <w:b/>
+          <w:bCs/>
+          <w:lang w:val="en-US"/>
+        </w:rPr>
+      </w:pPr>
+      <w:r>
+        <w:rPr>
+          <w:rFonts w:ascii="Courier New" w:hAnsi="Courier New" w:cs="Courier New"/>
+          <w:b/>
+          <w:bCs/>
           <w:lang w:val="en-US"/>
         </w:rPr>
         <w:t>It's been seven hours and fifteen days since you took your love away</w:t>
@@ -55,12 +78,16 @@
         <w:pStyle w:val="TextosemFormatao"/>
         <w:rPr>
           <w:rFonts w:ascii="Courier New" w:hAnsi="Courier New" w:cs="Courier New"/>
-          <w:lang w:val="en-US"/>
-        </w:rPr>
-      </w:pPr>
-      <w:r>
-        <w:rPr>
-          <w:rFonts w:ascii="Courier New" w:hAnsi="Courier New" w:cs="Courier New"/>
+          <w:b/>
+          <w:bCs/>
+          <w:lang w:val="en-US"/>
+        </w:rPr>
+      </w:pPr>
+      <w:r>
+        <w:rPr>
+          <w:rFonts w:ascii="Courier New" w:hAnsi="Courier New" w:cs="Courier New"/>
+          <w:b/>
+          <w:bCs/>
           <w:lang w:val="en-US"/>
         </w:rPr>
         <w:t>C                          G/B        Am                            (C  G)</w:t>
@@ -71,12 +98,16 @@
         <w:pStyle w:val="TextosemFormatao"/>
         <w:rPr>
           <w:rFonts w:ascii="Courier New" w:hAnsi="Courier New" w:cs="Courier New"/>
-          <w:lang w:val="en-US"/>
-        </w:rPr>
-      </w:pPr>
-      <w:r>
-        <w:rPr>
-          <w:rFonts w:ascii="Courier New" w:hAnsi="Courier New" w:cs="Courier New"/>
+          <w:b/>
+          <w:bCs/>
+          <w:lang w:val="en-US"/>
+        </w:rPr>
+      </w:pPr>
+      <w:r>
+        <w:rPr>
+          <w:rFonts w:ascii="Courier New" w:hAnsi="Courier New" w:cs="Courier New"/>
+          <w:b/>
+          <w:bCs/>
           <w:lang w:val="en-US"/>
         </w:rPr>
         <w:t>I go out every night and sleep all day since you took your love away</w:t>
@@ -87,12 +118,16 @@
         <w:pStyle w:val="TextosemFormatao"/>
         <w:rPr>
           <w:rFonts w:ascii="Courier New" w:hAnsi="Courier New" w:cs="Courier New"/>
-          <w:lang w:val="en-US"/>
-        </w:rPr>
-      </w:pPr>
-      <w:r>
-        <w:rPr>
-          <w:rFonts w:ascii="Courier New" w:hAnsi="Courier New" w:cs="Courier New"/>
+          <w:b/>
+          <w:bCs/>
+          <w:lang w:val="en-US"/>
+        </w:rPr>
+      </w:pPr>
+      <w:r>
+        <w:rPr>
+          <w:rFonts w:ascii="Courier New" w:hAnsi="Courier New" w:cs="Courier New"/>
+          <w:b/>
+          <w:bCs/>
           <w:lang w:val="en-US"/>
         </w:rPr>
         <w:t>C                                G/B        Am                           (C  G)</w:t>
@@ -103,12 +138,16 @@
         <w:pStyle w:val="TextosemFormatao"/>
         <w:rPr>
           <w:rFonts w:ascii="Courier New" w:hAnsi="Courier New" w:cs="Courier New"/>
-          <w:lang w:val="en-US"/>
-        </w:rPr>
-      </w:pPr>
-      <w:r>
-        <w:rPr>
-          <w:rFonts w:ascii="Courier New" w:hAnsi="Courier New" w:cs="Courier New"/>
+          <w:b/>
+          <w:bCs/>
+          <w:lang w:val="en-US"/>
+        </w:rPr>
+      </w:pPr>
+      <w:r>
+        <w:rPr>
+          <w:rFonts w:ascii="Courier New" w:hAnsi="Courier New" w:cs="Courier New"/>
+          <w:b/>
+          <w:bCs/>
           <w:lang w:val="en-US"/>
         </w:rPr>
         <w:t>Since you been gone I can do whatever I want, I can see whomever I choose</w:t>
@@ -119,12 +158,16 @@
         <w:pStyle w:val="TextosemFormatao"/>
         <w:rPr>
           <w:rFonts w:ascii="Courier New" w:hAnsi="Courier New" w:cs="Courier New"/>
-          <w:lang w:val="en-US"/>
-        </w:rPr>
-      </w:pPr>
-      <w:r>
-        <w:rPr>
-          <w:rFonts w:ascii="Courier New" w:hAnsi="Courier New" w:cs="Courier New"/>
+          <w:b/>
+          <w:bCs/>
+          <w:lang w:val="en-US"/>
+        </w:rPr>
+      </w:pPr>
+      <w:r>
+        <w:rPr>
+          <w:rFonts w:ascii="Courier New" w:hAnsi="Courier New" w:cs="Courier New"/>
+          <w:b/>
+          <w:bCs/>
           <w:lang w:val="en-US"/>
         </w:rPr>
         <w:t>C                              G             Am                                  E</w:t>
@@ -135,12 +178,16 @@
         <w:pStyle w:val="TextosemFormatao"/>
         <w:rPr>
           <w:rFonts w:ascii="Courier New" w:hAnsi="Courier New" w:cs="Courier New"/>
-          <w:lang w:val="en-US"/>
-        </w:rPr>
-      </w:pPr>
-      <w:r>
-        <w:rPr>
-          <w:rFonts w:ascii="Courier New" w:hAnsi="Courier New" w:cs="Courier New"/>
+          <w:b/>
+          <w:bCs/>
+          <w:lang w:val="en-US"/>
+        </w:rPr>
+      </w:pPr>
+      <w:r>
+        <w:rPr>
+          <w:rFonts w:ascii="Courier New" w:hAnsi="Courier New" w:cs="Courier New"/>
+          <w:b/>
+          <w:bCs/>
           <w:lang w:val="en-US"/>
         </w:rPr>
         <w:t>I can eat my dinner in a fancy restaurant but nothing, I said nothing can take away these blues</w:t>
@@ -151,12 +198,27 @@
         <w:pStyle w:val="TextosemFormatao"/>
         <w:rPr>
           <w:rFonts w:ascii="Courier New" w:hAnsi="Courier New" w:cs="Courier New"/>
-          <w:lang w:val="en-US"/>
-        </w:rPr>
-      </w:pPr>
-      <w:r>
-        <w:rPr>
-          <w:rFonts w:ascii="Courier New" w:hAnsi="Courier New" w:cs="Courier New"/>
+          <w:b/>
+          <w:bCs/>
+          <w:lang w:val="en-US"/>
+        </w:rPr>
+      </w:pPr>
+    </w:p>
+    <w:p>
+      <w:pPr>
+        <w:pStyle w:val="TextosemFormatao"/>
+        <w:rPr>
+          <w:rFonts w:ascii="Courier New" w:hAnsi="Courier New" w:cs="Courier New"/>
+          <w:b/>
+          <w:bCs/>
+          <w:lang w:val="en-US"/>
+        </w:rPr>
+      </w:pPr>
+      <w:r>
+        <w:rPr>
+          <w:rFonts w:ascii="Courier New" w:hAnsi="Courier New" w:cs="Courier New"/>
+          <w:b/>
+          <w:bCs/>
           <w:lang w:val="en-US"/>
         </w:rPr>
         <w:t xml:space="preserve">        Bb         F    Bb          F    G</w:t>
@@ -167,12 +229,16 @@
         <w:pStyle w:val="TextosemFormatao"/>
         <w:rPr>
           <w:rFonts w:ascii="Courier New" w:hAnsi="Courier New" w:cs="Courier New"/>
-          <w:lang w:val="en-US"/>
-        </w:rPr>
-      </w:pPr>
-      <w:r>
-        <w:rPr>
-          <w:rFonts w:ascii="Courier New" w:hAnsi="Courier New" w:cs="Courier New"/>
+          <w:b/>
+          <w:bCs/>
+          <w:lang w:val="en-US"/>
+        </w:rPr>
+      </w:pPr>
+      <w:r>
+        <w:rPr>
+          <w:rFonts w:ascii="Courier New" w:hAnsi="Courier New" w:cs="Courier New"/>
+          <w:b/>
+          <w:bCs/>
           <w:lang w:val="en-US"/>
         </w:rPr>
         <w:t>Because nothing compares nothing compares to you</w:t>
@@ -183,12 +249,16 @@
         <w:pStyle w:val="TextosemFormatao"/>
         <w:rPr>
           <w:rFonts w:ascii="Courier New" w:hAnsi="Courier New" w:cs="Courier New"/>
-          <w:lang w:val="en-US"/>
-        </w:rPr>
-      </w:pPr>
-      <w:r>
-        <w:rPr>
-          <w:rFonts w:ascii="Courier New" w:hAnsi="Courier New" w:cs="Courier New"/>
+          <w:b/>
+          <w:bCs/>
+          <w:lang w:val="en-US"/>
+        </w:rPr>
+      </w:pPr>
+      <w:r>
+        <w:rPr>
+          <w:rFonts w:ascii="Courier New" w:hAnsi="Courier New" w:cs="Courier New"/>
+          <w:b/>
+          <w:bCs/>
           <w:lang w:val="en-US"/>
         </w:rPr>
         <w:t>C                      G/B         Am                         (C  G)</w:t>
@@ -199,12 +269,16 @@
         <w:pStyle w:val="TextosemFormatao"/>
         <w:rPr>
           <w:rFonts w:ascii="Courier New" w:hAnsi="Courier New" w:cs="Courier New"/>
-          <w:lang w:val="en-US"/>
-        </w:rPr>
-      </w:pPr>
-      <w:r>
-        <w:rPr>
-          <w:rFonts w:ascii="Courier New" w:hAnsi="Courier New" w:cs="Courier New"/>
+          <w:b/>
+          <w:bCs/>
+          <w:lang w:val="en-US"/>
+        </w:rPr>
+      </w:pPr>
+      <w:r>
+        <w:rPr>
+          <w:rFonts w:ascii="Courier New" w:hAnsi="Courier New" w:cs="Courier New"/>
+          <w:b/>
+          <w:bCs/>
           <w:lang w:val="en-US"/>
         </w:rPr>
         <w:t>It's been so lonely without you here like a bird without a song</w:t>
@@ -215,12 +289,16 @@
         <w:pStyle w:val="TextosemFormatao"/>
         <w:rPr>
           <w:rFonts w:ascii="Courier New" w:hAnsi="Courier New" w:cs="Courier New"/>
-          <w:lang w:val="en-US"/>
-        </w:rPr>
-      </w:pPr>
-      <w:r>
-        <w:rPr>
-          <w:rFonts w:ascii="Courier New" w:hAnsi="Courier New" w:cs="Courier New"/>
+          <w:b/>
+          <w:bCs/>
+          <w:lang w:val="en-US"/>
+        </w:rPr>
+      </w:pPr>
+      <w:r>
+        <w:rPr>
+          <w:rFonts w:ascii="Courier New" w:hAnsi="Courier New" w:cs="Courier New"/>
+          <w:b/>
+          <w:bCs/>
           <w:lang w:val="en-US"/>
         </w:rPr>
         <w:t>C                              G/B                          Am                    F</w:t>
@@ -231,12 +309,16 @@
         <w:pStyle w:val="TextosemFormatao"/>
         <w:rPr>
           <w:rFonts w:ascii="Courier New" w:hAnsi="Courier New" w:cs="Courier New"/>
-          <w:lang w:val="en-US"/>
-        </w:rPr>
-      </w:pPr>
-      <w:r>
-        <w:rPr>
-          <w:rFonts w:ascii="Courier New" w:hAnsi="Courier New" w:cs="Courier New"/>
+          <w:b/>
+          <w:bCs/>
+          <w:lang w:val="en-US"/>
+        </w:rPr>
+      </w:pPr>
+      <w:r>
+        <w:rPr>
+          <w:rFonts w:ascii="Courier New" w:hAnsi="Courier New" w:cs="Courier New"/>
+          <w:b/>
+          <w:bCs/>
           <w:lang w:val="en-US"/>
         </w:rPr>
         <w:t>Nothing can stop these lonely tears from falling, tell me baby, where did I go wrong?</w:t>
@@ -247,12 +329,16 @@
         <w:pStyle w:val="TextosemFormatao"/>
         <w:rPr>
           <w:rFonts w:ascii="Courier New" w:hAnsi="Courier New" w:cs="Courier New"/>
-          <w:lang w:val="en-US"/>
-        </w:rPr>
-      </w:pPr>
-      <w:r>
-        <w:rPr>
-          <w:rFonts w:ascii="Courier New" w:hAnsi="Courier New" w:cs="Courier New"/>
+          <w:b/>
+          <w:bCs/>
+          <w:lang w:val="en-US"/>
+        </w:rPr>
+      </w:pPr>
+      <w:r>
+        <w:rPr>
+          <w:rFonts w:ascii="Courier New" w:hAnsi="Courier New" w:cs="Courier New"/>
+          <w:b/>
+          <w:bCs/>
           <w:lang w:val="en-US"/>
         </w:rPr>
         <w:t>C                              G/B           Am                             (C  G)</w:t>
@@ -263,12 +349,16 @@
         <w:pStyle w:val="TextosemFormatao"/>
         <w:rPr>
           <w:rFonts w:ascii="Courier New" w:hAnsi="Courier New" w:cs="Courier New"/>
-          <w:lang w:val="en-US"/>
-        </w:rPr>
-      </w:pPr>
-      <w:r>
-        <w:rPr>
-          <w:rFonts w:ascii="Courier New" w:hAnsi="Courier New" w:cs="Courier New"/>
+          <w:b/>
+          <w:bCs/>
+          <w:lang w:val="en-US"/>
+        </w:rPr>
+      </w:pPr>
+      <w:r>
+        <w:rPr>
+          <w:rFonts w:ascii="Courier New" w:hAnsi="Courier New" w:cs="Courier New"/>
+          <w:b/>
+          <w:bCs/>
           <w:lang w:val="en-US"/>
         </w:rPr>
         <w:t xml:space="preserve">I can put my arms around every girl </w:t>
@@ -277,6 +367,8 @@
       <w:r>
         <w:rPr>
           <w:rFonts w:ascii="Courier New" w:hAnsi="Courier New" w:cs="Courier New"/>
+          <w:b/>
+          <w:bCs/>
           <w:lang w:val="en-US"/>
         </w:rPr>
         <w:t>i</w:t>
@@ -285,6 +377,8 @@
       <w:r>
         <w:rPr>
           <w:rFonts w:ascii="Courier New" w:hAnsi="Courier New" w:cs="Courier New"/>
+          <w:b/>
+          <w:bCs/>
           <w:lang w:val="en-US"/>
         </w:rPr>
         <w:t xml:space="preserve"> choose But it only reminds me of you</w:t>
@@ -295,12 +389,16 @@
         <w:pStyle w:val="TextosemFormatao"/>
         <w:rPr>
           <w:rFonts w:ascii="Courier New" w:hAnsi="Courier New" w:cs="Courier New"/>
-          <w:lang w:val="en-US"/>
-        </w:rPr>
-      </w:pPr>
-      <w:r>
-        <w:rPr>
-          <w:rFonts w:ascii="Courier New" w:hAnsi="Courier New" w:cs="Courier New"/>
+          <w:b/>
+          <w:bCs/>
+          <w:lang w:val="en-US"/>
+        </w:rPr>
+      </w:pPr>
+      <w:r>
+        <w:rPr>
+          <w:rFonts w:ascii="Courier New" w:hAnsi="Courier New" w:cs="Courier New"/>
+          <w:b/>
+          <w:bCs/>
           <w:lang w:val="en-US"/>
         </w:rPr>
         <w:t>C                                       G</w:t>
@@ -311,12 +409,16 @@
         <w:pStyle w:val="TextosemFormatao"/>
         <w:rPr>
           <w:rFonts w:ascii="Courier New" w:hAnsi="Courier New" w:cs="Courier New"/>
-          <w:lang w:val="en-US"/>
-        </w:rPr>
-      </w:pPr>
-      <w:r>
-        <w:rPr>
-          <w:rFonts w:ascii="Courier New" w:hAnsi="Courier New" w:cs="Courier New"/>
+          <w:b/>
+          <w:bCs/>
+          <w:lang w:val="en-US"/>
+        </w:rPr>
+      </w:pPr>
+      <w:r>
+        <w:rPr>
+          <w:rFonts w:ascii="Courier New" w:hAnsi="Courier New" w:cs="Courier New"/>
+          <w:b/>
+          <w:bCs/>
           <w:lang w:val="en-US"/>
         </w:rPr>
         <w:t xml:space="preserve">I went to the doctor and guess what he told me?  </w:t>
@@ -327,12 +429,16 @@
         <w:pStyle w:val="TextosemFormatao"/>
         <w:rPr>
           <w:rFonts w:ascii="Courier New" w:hAnsi="Courier New" w:cs="Courier New"/>
-          <w:lang w:val="en-US"/>
-        </w:rPr>
-      </w:pPr>
-      <w:r>
-        <w:rPr>
-          <w:rFonts w:ascii="Courier New" w:hAnsi="Courier New" w:cs="Courier New"/>
+          <w:b/>
+          <w:bCs/>
+          <w:lang w:val="en-US"/>
+        </w:rPr>
+      </w:pPr>
+      <w:r>
+        <w:rPr>
+          <w:rFonts w:ascii="Courier New" w:hAnsi="Courier New" w:cs="Courier New"/>
+          <w:b/>
+          <w:bCs/>
           <w:lang w:val="en-US"/>
         </w:rPr>
         <w:t xml:space="preserve">         Am                                      E</w:t>
@@ -343,12 +449,16 @@
         <w:pStyle w:val="TextosemFormatao"/>
         <w:rPr>
           <w:rFonts w:ascii="Courier New" w:hAnsi="Courier New" w:cs="Courier New"/>
-          <w:lang w:val="en-US"/>
-        </w:rPr>
-      </w:pPr>
-      <w:r>
-        <w:rPr>
-          <w:rFonts w:ascii="Courier New" w:hAnsi="Courier New" w:cs="Courier New"/>
+          <w:b/>
+          <w:bCs/>
+          <w:lang w:val="en-US"/>
+        </w:rPr>
+      </w:pPr>
+      <w:r>
+        <w:rPr>
+          <w:rFonts w:ascii="Courier New" w:hAnsi="Courier New" w:cs="Courier New"/>
+          <w:b/>
+          <w:bCs/>
           <w:lang w:val="en-US"/>
         </w:rPr>
         <w:t>He said boy, you better try to have fun no matter what you do!, but he's a fool</w:t>
@@ -359,12 +469,16 @@
         <w:pStyle w:val="TextosemFormatao"/>
         <w:rPr>
           <w:rFonts w:ascii="Courier New" w:hAnsi="Courier New" w:cs="Courier New"/>
-          <w:lang w:val="en-US"/>
-        </w:rPr>
-      </w:pPr>
-      <w:r>
-        <w:rPr>
-          <w:rFonts w:ascii="Courier New" w:hAnsi="Courier New" w:cs="Courier New"/>
+          <w:b/>
+          <w:bCs/>
+          <w:lang w:val="en-US"/>
+        </w:rPr>
+      </w:pPr>
+      <w:r>
+        <w:rPr>
+          <w:rFonts w:ascii="Courier New" w:hAnsi="Courier New" w:cs="Courier New"/>
+          <w:b/>
+          <w:bCs/>
           <w:lang w:val="en-US"/>
         </w:rPr>
         <w:t xml:space="preserve">        Bb         F    Bb          Am    G</w:t>
@@ -375,12 +489,16 @@
         <w:pStyle w:val="TextosemFormatao"/>
         <w:rPr>
           <w:rFonts w:ascii="Courier New" w:hAnsi="Courier New" w:cs="Courier New"/>
-          <w:lang w:val="en-US"/>
-        </w:rPr>
-      </w:pPr>
-      <w:r>
-        <w:rPr>
-          <w:rFonts w:ascii="Courier New" w:hAnsi="Courier New" w:cs="Courier New"/>
+          <w:b/>
+          <w:bCs/>
+          <w:lang w:val="en-US"/>
+        </w:rPr>
+      </w:pPr>
+      <w:r>
+        <w:rPr>
+          <w:rFonts w:ascii="Courier New" w:hAnsi="Courier New" w:cs="Courier New"/>
+          <w:b/>
+          <w:bCs/>
           <w:lang w:val="en-US"/>
         </w:rPr>
         <w:t>Because nothing compares nothing compares to you</w:t>
@@ -391,12 +509,16 @@
         <w:pStyle w:val="TextosemFormatao"/>
         <w:rPr>
           <w:rFonts w:ascii="Courier New" w:hAnsi="Courier New" w:cs="Courier New"/>
-          <w:lang w:val="en-US"/>
-        </w:rPr>
-      </w:pPr>
-      <w:r>
-        <w:rPr>
-          <w:rFonts w:ascii="Courier New" w:hAnsi="Courier New" w:cs="Courier New"/>
+          <w:b/>
+          <w:bCs/>
+          <w:lang w:val="en-US"/>
+        </w:rPr>
+      </w:pPr>
+      <w:r>
+        <w:rPr>
+          <w:rFonts w:ascii="Courier New" w:hAnsi="Courier New" w:cs="Courier New"/>
+          <w:b/>
+          <w:bCs/>
           <w:lang w:val="en-US"/>
         </w:rPr>
         <w:t>[Solo] C  G/B  Am  C  G</w:t>
@@ -407,12 +529,16 @@
         <w:pStyle w:val="TextosemFormatao"/>
         <w:rPr>
           <w:rFonts w:ascii="Courier New" w:hAnsi="Courier New" w:cs="Courier New"/>
-          <w:lang w:val="en-US"/>
-        </w:rPr>
-      </w:pPr>
-      <w:r>
-        <w:rPr>
-          <w:rFonts w:ascii="Courier New" w:hAnsi="Courier New" w:cs="Courier New"/>
+          <w:b/>
+          <w:bCs/>
+          <w:lang w:val="en-US"/>
+        </w:rPr>
+      </w:pPr>
+      <w:r>
+        <w:rPr>
+          <w:rFonts w:ascii="Courier New" w:hAnsi="Courier New" w:cs="Courier New"/>
+          <w:b/>
+          <w:bCs/>
           <w:lang w:val="en-US"/>
         </w:rPr>
         <w:t xml:space="preserve">       C  G/B  Am  E</w:t>
@@ -423,60 +549,92 @@
         <w:pStyle w:val="TextosemFormatao"/>
         <w:rPr>
           <w:rFonts w:ascii="Courier New" w:hAnsi="Courier New" w:cs="Courier New"/>
-          <w:lang w:val="en-US"/>
-        </w:rPr>
-      </w:pPr>
-      <w:r>
-        <w:rPr>
-          <w:rFonts w:ascii="Courier New" w:hAnsi="Courier New" w:cs="Courier New"/>
-          <w:lang w:val="en-US"/>
-        </w:rPr>
-        <w:t xml:space="preserve">       Bb  F   Am  G  </w:t>
-      </w:r>
-      <w:proofErr w:type="spellStart"/>
-      <w:r>
-        <w:rPr>
-          <w:rFonts w:ascii="Courier New" w:hAnsi="Courier New" w:cs="Courier New"/>
-          <w:lang w:val="en-US"/>
-        </w:rPr>
-        <w:t>Em</w:t>
-      </w:r>
-      <w:proofErr w:type="spellEnd"/>
-      <w:r>
-        <w:rPr>
-          <w:rFonts w:ascii="Courier New" w:hAnsi="Courier New" w:cs="Courier New"/>
-          <w:lang w:val="en-US"/>
-        </w:rPr>
-        <w:t xml:space="preserve">  G    </w:t>
-      </w:r>
-    </w:p>
-    <w:p>
-      <w:pPr>
-        <w:pStyle w:val="TextosemFormatao"/>
-        <w:rPr>
-          <w:rFonts w:ascii="Courier New" w:hAnsi="Courier New" w:cs="Courier New"/>
-          <w:lang w:val="en-US"/>
-        </w:rPr>
-      </w:pPr>
-      <w:r>
-        <w:rPr>
-          <w:rFonts w:ascii="Courier New" w:hAnsi="Courier New" w:cs="Courier New"/>
-          <w:lang w:val="en-US"/>
-        </w:rPr>
-        <w:t>C                                    G/B                Am                          (C  G)</w:t>
-      </w:r>
-    </w:p>
-    <w:p>
-      <w:pPr>
-        <w:pStyle w:val="TextosemFormatao"/>
-        <w:rPr>
-          <w:rFonts w:ascii="Courier New" w:hAnsi="Courier New" w:cs="Courier New"/>
-          <w:lang w:val="en-US"/>
-        </w:rPr>
-      </w:pPr>
-      <w:r>
-        <w:rPr>
-          <w:rFonts w:ascii="Courier New" w:hAnsi="Courier New" w:cs="Courier New"/>
+          <w:b/>
+          <w:bCs/>
+          <w:lang w:val="en-US"/>
+        </w:rPr>
+      </w:pPr>
+      <w:r>
+        <w:rPr>
+          <w:rFonts w:ascii="Courier New" w:hAnsi="Courier New" w:cs="Courier New"/>
+          <w:b/>
+          <w:bCs/>
+          <w:lang w:val="en-US"/>
+        </w:rPr>
+        <w:t xml:space="preserve">       Bb  F   </w:t>
+      </w:r>
+      <w:r>
+        <w:rPr>
+          <w:rFonts w:ascii="Courier New" w:hAnsi="Courier New" w:cs="Courier New"/>
+          <w:b/>
+          <w:bCs/>
+          <w:lang w:val="en-US"/>
+        </w:rPr>
+        <w:t>Bb  F</w:t>
+      </w:r>
+      <w:r>
+        <w:rPr>
+          <w:rFonts w:ascii="Courier New" w:hAnsi="Courier New" w:cs="Courier New"/>
+          <w:b/>
+          <w:bCs/>
+          <w:lang w:val="en-US"/>
+        </w:rPr>
+        <w:t xml:space="preserve"> </w:t>
+      </w:r>
+      <w:r>
+        <w:rPr>
+          <w:rFonts w:ascii="Courier New" w:hAnsi="Courier New" w:cs="Courier New"/>
+          <w:b/>
+          <w:bCs/>
+          <w:lang w:val="en-US"/>
+        </w:rPr>
+        <w:t xml:space="preserve"> </w:t>
+      </w:r>
+      <w:r>
+        <w:rPr>
+          <w:rFonts w:ascii="Courier New" w:hAnsi="Courier New" w:cs="Courier New"/>
+          <w:b/>
+          <w:bCs/>
+          <w:lang w:val="en-US"/>
+        </w:rPr>
+        <w:t xml:space="preserve">Am  G  </w:t>
+      </w:r>
+    </w:p>
+    <w:p>
+      <w:pPr>
+        <w:pStyle w:val="TextosemFormatao"/>
+        <w:rPr>
+          <w:rFonts w:ascii="Courier New" w:hAnsi="Courier New" w:cs="Courier New"/>
+          <w:b/>
+          <w:bCs/>
+          <w:lang w:val="en-US"/>
+        </w:rPr>
+      </w:pPr>
+      <w:r>
+        <w:rPr>
+          <w:rFonts w:ascii="Courier New" w:hAnsi="Courier New" w:cs="Courier New"/>
+          <w:b/>
+          <w:bCs/>
+          <w:lang w:val="en-US"/>
+        </w:rPr>
+        <w:t>C                                    G/B                Am                   (C  G)</w:t>
+      </w:r>
+    </w:p>
+    <w:p>
+      <w:pPr>
+        <w:pStyle w:val="TextosemFormatao"/>
+        <w:rPr>
+          <w:rFonts w:ascii="Courier New" w:hAnsi="Courier New" w:cs="Courier New"/>
+          <w:b/>
+          <w:bCs/>
+          <w:lang w:val="en-US"/>
+        </w:rPr>
+      </w:pPr>
+      <w:r>
+        <w:rPr>
+          <w:rFonts w:ascii="Courier New" w:hAnsi="Courier New" w:cs="Courier New"/>
+          <w:b/>
+          <w:bCs/>
           <w:lang w:val="en-US"/>
         </w:rPr>
         <w:t>All the flowers that you planted, mama, in the back yard, all died when you went away</w:t>
@@ -487,60 +645,163 @@
         <w:pStyle w:val="TextosemFormatao"/>
         <w:rPr>
           <w:rFonts w:ascii="Courier New" w:hAnsi="Courier New" w:cs="Courier New"/>
-          <w:lang w:val="en-US"/>
-        </w:rPr>
-      </w:pPr>
-      <w:r>
-        <w:rPr>
-          <w:rFonts w:ascii="Courier New" w:hAnsi="Courier New" w:cs="Courier New"/>
-          <w:lang w:val="en-US"/>
-        </w:rPr>
-        <w:t>C                                      G/B           Am                                   E</w:t>
-      </w:r>
-    </w:p>
-    <w:p>
-      <w:pPr>
-        <w:pStyle w:val="TextosemFormatao"/>
-        <w:rPr>
-          <w:rFonts w:ascii="Courier New" w:hAnsi="Courier New" w:cs="Courier New"/>
-          <w:lang w:val="en-US"/>
-        </w:rPr>
-      </w:pPr>
-      <w:r>
-        <w:rPr>
-          <w:rFonts w:ascii="Courier New" w:hAnsi="Courier New" w:cs="Courier New"/>
-          <w:lang w:val="en-US"/>
-        </w:rPr>
-        <w:t>I know that living with you, baby, was sometimes hard but I'm willing to give it another try</w:t>
-      </w:r>
-    </w:p>
-    <w:p>
-      <w:pPr>
-        <w:pStyle w:val="TextosemFormatao"/>
-        <w:rPr>
-          <w:rFonts w:ascii="Courier New" w:hAnsi="Courier New" w:cs="Courier New"/>
-          <w:lang w:val="en-US"/>
-        </w:rPr>
-      </w:pPr>
-      <w:r>
-        <w:rPr>
-          <w:rFonts w:ascii="Courier New" w:hAnsi="Courier New" w:cs="Courier New"/>
-          <w:lang w:val="en-US"/>
-        </w:rPr>
-        <w:t>Bb         F   Am           G</w:t>
-      </w:r>
-    </w:p>
-    <w:p>
-      <w:pPr>
-        <w:pStyle w:val="TextosemFormatao"/>
-        <w:rPr>
-          <w:rFonts w:ascii="Courier New" w:hAnsi="Courier New" w:cs="Courier New"/>
-          <w:lang w:val="en-US"/>
-        </w:rPr>
-      </w:pPr>
-      <w:r>
-        <w:rPr>
-          <w:rFonts w:ascii="Courier New" w:hAnsi="Courier New" w:cs="Courier New"/>
+          <w:b/>
+          <w:bCs/>
+          <w:lang w:val="en-US"/>
+        </w:rPr>
+      </w:pPr>
+      <w:r>
+        <w:rPr>
+          <w:rFonts w:ascii="Courier New" w:hAnsi="Courier New" w:cs="Courier New"/>
+          <w:b/>
+          <w:bCs/>
+          <w:lang w:val="en-US"/>
+        </w:rPr>
+        <w:t xml:space="preserve">C                                      G/B           Am                                   </w:t>
+      </w:r>
+    </w:p>
+    <w:p>
+      <w:pPr>
+        <w:pStyle w:val="TextosemFormatao"/>
+        <w:rPr>
+          <w:rFonts w:ascii="Courier New" w:hAnsi="Courier New" w:cs="Courier New"/>
+          <w:b/>
+          <w:bCs/>
+          <w:lang w:val="en-US"/>
+        </w:rPr>
+      </w:pPr>
+      <w:r>
+        <w:rPr>
+          <w:rFonts w:ascii="Courier New" w:hAnsi="Courier New" w:cs="Courier New"/>
+          <w:b/>
+          <w:bCs/>
+          <w:lang w:val="en-US"/>
+        </w:rPr>
+        <w:t xml:space="preserve">I know that living with you, baby, was sometimes hard but I'm willing to give it </w:t>
+      </w:r>
+    </w:p>
+    <w:p>
+      <w:pPr>
+        <w:pStyle w:val="TextosemFormatao"/>
+        <w:rPr>
+          <w:rFonts w:ascii="Courier New" w:hAnsi="Courier New" w:cs="Courier New"/>
+          <w:b/>
+          <w:bCs/>
+          <w:lang w:val="en-US"/>
+        </w:rPr>
+      </w:pPr>
+      <w:r>
+        <w:rPr>
+          <w:rFonts w:ascii="Courier New" w:hAnsi="Courier New" w:cs="Courier New"/>
+          <w:b/>
+          <w:bCs/>
+          <w:lang w:val="en-US"/>
+        </w:rPr>
+        <w:t>E</w:t>
+      </w:r>
+      <w:r>
+        <w:rPr>
+          <w:rFonts w:ascii="Courier New" w:hAnsi="Courier New" w:cs="Courier New"/>
+          <w:b/>
+          <w:bCs/>
+          <w:lang w:val="en-US"/>
+        </w:rPr>
+        <w:t xml:space="preserve"> </w:t>
+      </w:r>
+    </w:p>
+    <w:p>
+      <w:pPr>
+        <w:pStyle w:val="TextosemFormatao"/>
+        <w:rPr>
+          <w:rFonts w:ascii="Courier New" w:hAnsi="Courier New" w:cs="Courier New"/>
+          <w:b/>
+          <w:bCs/>
+          <w:lang w:val="en-US"/>
+        </w:rPr>
+      </w:pPr>
+      <w:r>
+        <w:rPr>
+          <w:rFonts w:ascii="Courier New" w:hAnsi="Courier New" w:cs="Courier New"/>
+          <w:b/>
+          <w:bCs/>
+          <w:lang w:val="en-US"/>
+        </w:rPr>
+        <w:t>another try</w:t>
+      </w:r>
+    </w:p>
+    <w:p>
+      <w:pPr>
+        <w:pStyle w:val="TextosemFormatao"/>
+        <w:rPr>
+          <w:rFonts w:ascii="Courier New" w:hAnsi="Courier New" w:cs="Courier New"/>
+          <w:b/>
+          <w:bCs/>
+          <w:lang w:val="en-US"/>
+        </w:rPr>
+      </w:pPr>
+    </w:p>
+    <w:p>
+      <w:pPr>
+        <w:pStyle w:val="TextosemFormatao"/>
+        <w:rPr>
+          <w:rFonts w:ascii="Courier New" w:hAnsi="Courier New" w:cs="Courier New"/>
+          <w:b/>
+          <w:bCs/>
+          <w:lang w:val="en-US"/>
+        </w:rPr>
+      </w:pPr>
+      <w:r>
+        <w:rPr>
+          <w:rFonts w:ascii="Courier New" w:hAnsi="Courier New" w:cs="Courier New"/>
+          <w:b/>
+          <w:bCs/>
+          <w:lang w:val="en-US"/>
+        </w:rPr>
+        <w:t xml:space="preserve">Bb         F   </w:t>
+      </w:r>
+      <w:r>
+        <w:rPr>
+          <w:rFonts w:ascii="Courier New" w:hAnsi="Courier New" w:cs="Courier New"/>
+          <w:b/>
+          <w:bCs/>
+          <w:lang w:val="en-US"/>
+        </w:rPr>
+        <w:t>Bb</w:t>
+      </w:r>
+      <w:r>
+        <w:rPr>
+          <w:rFonts w:ascii="Courier New" w:hAnsi="Courier New" w:cs="Courier New"/>
+          <w:b/>
+          <w:bCs/>
+          <w:lang w:val="en-US"/>
+        </w:rPr>
+        <w:t xml:space="preserve">           </w:t>
+      </w:r>
+      <w:r>
+        <w:rPr>
+          <w:rFonts w:ascii="Courier New" w:hAnsi="Courier New" w:cs="Courier New"/>
+          <w:b/>
+          <w:bCs/>
+          <w:lang w:val="en-US"/>
+        </w:rPr>
+        <w:t>F</w:t>
+      </w:r>
+    </w:p>
+    <w:p>
+      <w:pPr>
+        <w:pStyle w:val="TextosemFormatao"/>
+        <w:rPr>
+          <w:rFonts w:ascii="Courier New" w:hAnsi="Courier New" w:cs="Courier New"/>
+          <w:b/>
+          <w:bCs/>
+          <w:lang w:val="en-US"/>
+        </w:rPr>
+      </w:pPr>
+      <w:r>
+        <w:rPr>
+          <w:rFonts w:ascii="Courier New" w:hAnsi="Courier New" w:cs="Courier New"/>
+          <w:b/>
+          <w:bCs/>
           <w:lang w:val="en-US"/>
         </w:rPr>
         <w:t>Nothing compares nothing compares to you</w:t>
@@ -551,28 +812,63 @@
         <w:pStyle w:val="TextosemFormatao"/>
         <w:rPr>
           <w:rFonts w:ascii="Courier New" w:hAnsi="Courier New" w:cs="Courier New"/>
-          <w:lang w:val="en-US"/>
-        </w:rPr>
-      </w:pPr>
-      <w:r>
-        <w:rPr>
-          <w:rFonts w:ascii="Courier New" w:hAnsi="Courier New" w:cs="Courier New"/>
-          <w:lang w:val="en-US"/>
-        </w:rPr>
-        <w:t>Bb         F   Am           G</w:t>
-      </w:r>
-    </w:p>
-    <w:p>
-      <w:pPr>
-        <w:pStyle w:val="TextosemFormatao"/>
-        <w:rPr>
-          <w:rFonts w:ascii="Courier New" w:hAnsi="Courier New" w:cs="Courier New"/>
-          <w:lang w:val="en-US"/>
-        </w:rPr>
-      </w:pPr>
-      <w:r>
-        <w:rPr>
-          <w:rFonts w:ascii="Courier New" w:hAnsi="Courier New" w:cs="Courier New"/>
+          <w:b/>
+          <w:bCs/>
+          <w:lang w:val="en-US"/>
+        </w:rPr>
+      </w:pPr>
+      <w:r>
+        <w:rPr>
+          <w:rFonts w:ascii="Courier New" w:hAnsi="Courier New" w:cs="Courier New"/>
+          <w:b/>
+          <w:bCs/>
+          <w:lang w:val="en-US"/>
+        </w:rPr>
+        <w:t xml:space="preserve">Bb         F   </w:t>
+      </w:r>
+      <w:r>
+        <w:rPr>
+          <w:rFonts w:ascii="Courier New" w:hAnsi="Courier New" w:cs="Courier New"/>
+          <w:b/>
+          <w:bCs/>
+          <w:lang w:val="en-US"/>
+        </w:rPr>
+        <w:t>Bb</w:t>
+      </w:r>
+      <w:r>
+        <w:rPr>
+          <w:rFonts w:ascii="Courier New" w:hAnsi="Courier New" w:cs="Courier New"/>
+          <w:b/>
+          <w:bCs/>
+          <w:lang w:val="en-US"/>
+        </w:rPr>
+        <w:t xml:space="preserve">           </w:t>
+      </w:r>
+      <w:r>
+        <w:rPr>
+          <w:rFonts w:ascii="Courier New" w:hAnsi="Courier New" w:cs="Courier New"/>
+          <w:b/>
+          <w:bCs/>
+          <w:lang w:val="en-US"/>
+        </w:rPr>
+        <w:t>F</w:t>
+      </w:r>
+    </w:p>
+    <w:p>
+      <w:pPr>
+        <w:pStyle w:val="TextosemFormatao"/>
+        <w:rPr>
+          <w:rFonts w:ascii="Courier New" w:hAnsi="Courier New" w:cs="Courier New"/>
+          <w:b/>
+          <w:bCs/>
+          <w:lang w:val="en-US"/>
+        </w:rPr>
+      </w:pPr>
+      <w:r>
+        <w:rPr>
+          <w:rFonts w:ascii="Courier New" w:hAnsi="Courier New" w:cs="Courier New"/>
+          <w:b/>
+          <w:bCs/>
           <w:lang w:val="en-US"/>
         </w:rPr>
         <w:t>Nothing compares nothing compares to you</w:t>
@@ -583,37 +879,45 @@
         <w:pStyle w:val="TextosemFormatao"/>
         <w:rPr>
           <w:rFonts w:ascii="Courier New" w:hAnsi="Courier New" w:cs="Courier New"/>
-          <w:lang w:val="en-US"/>
-        </w:rPr>
-      </w:pPr>
-      <w:proofErr w:type="spellStart"/>
-      <w:r>
-        <w:rPr>
-          <w:rFonts w:ascii="Courier New" w:hAnsi="Courier New" w:cs="Courier New"/>
-          <w:lang w:val="en-US"/>
-        </w:rPr>
-        <w:t>Em</w:t>
-      </w:r>
-      <w:proofErr w:type="spellEnd"/>
-      <w:r>
-        <w:rPr>
-          <w:rFonts w:ascii="Courier New" w:hAnsi="Courier New" w:cs="Courier New"/>
-          <w:lang w:val="en-US"/>
-        </w:rPr>
-        <w:t xml:space="preserve">       G</w:t>
-      </w:r>
-    </w:p>
-    <w:p>
-      <w:pPr>
-        <w:pStyle w:val="TextosemFormatao"/>
-        <w:rPr>
-          <w:rFonts w:ascii="Courier New" w:hAnsi="Courier New" w:cs="Courier New"/>
-          <w:lang w:val="en-US"/>
-        </w:rPr>
-      </w:pPr>
-      <w:r>
-        <w:rPr>
-          <w:rFonts w:ascii="Courier New" w:hAnsi="Courier New" w:cs="Courier New"/>
+          <w:b/>
+          <w:bCs/>
+          <w:lang w:val="en-US"/>
+        </w:rPr>
+      </w:pPr>
+      <w:r>
+        <w:rPr>
+          <w:rFonts w:ascii="Courier New" w:hAnsi="Courier New" w:cs="Courier New"/>
+          <w:b/>
+          <w:bCs/>
+          <w:lang w:val="en-US"/>
+        </w:rPr>
+        <w:t>A</w:t>
+      </w:r>
+      <w:r>
+        <w:rPr>
+          <w:rFonts w:ascii="Courier New" w:hAnsi="Courier New" w:cs="Courier New"/>
+          <w:b/>
+          <w:bCs/>
+          <w:lang w:val="en-US"/>
+        </w:rPr>
+        <w:t>m       G</w:t>
+      </w:r>
+    </w:p>
+    <w:p>
+      <w:pPr>
+        <w:pStyle w:val="TextosemFormatao"/>
+        <w:rPr>
+          <w:rFonts w:ascii="Courier New" w:hAnsi="Courier New" w:cs="Courier New"/>
+          <w:b/>
+          <w:bCs/>
+          <w:lang w:val="en-US"/>
+        </w:rPr>
+      </w:pPr>
+      <w:r>
+        <w:rPr>
+          <w:rFonts w:ascii="Courier New" w:hAnsi="Courier New" w:cs="Courier New"/>
+          <w:b/>
+          <w:bCs/>
           <w:lang w:val="en-US"/>
         </w:rPr>
         <w:t xml:space="preserve"> to you</w:t>
@@ -624,10 +928,19 @@
         <w:pStyle w:val="TextosemFormatao"/>
         <w:rPr>
           <w:rFonts w:ascii="Courier New" w:hAnsi="Courier New" w:cs="Courier New"/>
-        </w:rPr>
-      </w:pPr>
-    </w:p>
-    <w:p/>
+          <w:b/>
+          <w:bCs/>
+        </w:rPr>
+      </w:pPr>
+    </w:p>
+    <w:p>
+      <w:pPr>
+        <w:rPr>
+          <w:b/>
+          <w:bCs/>
+        </w:rPr>
+      </w:pPr>
+    </w:p>
     <w:sectPr>
       <w:pgSz w:w="11906" w:h="16838"/>
       <w:pgMar w:top="720" w:right="720" w:bottom="720" w:left="720" w:header="708" w:footer="708" w:gutter="0"/>

</xml_diff>